<commit_message>
update proposal doc and add pdf version
</commit_message>
<xml_diff>
--- a/Assignment 6/TEAM E+2 Proposal.docx
+++ b/Assignment 6/TEAM E+2 Proposal.docx
@@ -32,7 +32,16 @@
       </w:r>
       <w:proofErr w:type="spellStart"/>
       <w:r>
-        <w:t>Harret</w:t>
+        <w:t>Harg</w:t>
+      </w:r>
+      <w:r>
+        <w:t>e</w:t>
+      </w:r>
+      <w:r>
+        <w:t>t</w:t>
+      </w:r>
+      <w:r>
+        <w:t>t</w:t>
       </w:r>
       <w:proofErr w:type="spellEnd"/>
     </w:p>
@@ -40,13 +49,8 @@
       <w:pPr>
         <w:jc w:val="right"/>
       </w:pPr>
-      <w:proofErr w:type="spellStart"/>
-      <w:r>
-        <w:t>Candie</w:t>
-      </w:r>
-      <w:proofErr w:type="spellEnd"/>
-      <w:r>
-        <w:t xml:space="preserve"> Solis</w:t>
+      <w:r>
+        <w:t>Candie Solis</w:t>
       </w:r>
     </w:p>
     <w:p>
@@ -63,17 +67,48 @@
       </w:pPr>
     </w:p>
     <w:p>
-      <w:r>
+      <w:pPr>
+        <w:jc w:val="center"/>
+        <w:rPr>
+          <w:sz w:val="28"/>
+          <w:szCs w:val="28"/>
+        </w:rPr>
+      </w:pPr>
+      <w:r>
+        <w:rPr>
+          <w:sz w:val="28"/>
+          <w:szCs w:val="28"/>
+        </w:rPr>
         <w:t>FINAL PROJECT PROPOSAL</w:t>
       </w:r>
     </w:p>
     <w:p/>
     <w:p>
-      <w:r>
-        <w:t>DESCRIPTIOM:</w:t>
-      </w:r>
-    </w:p>
-    <w:p/>
+      <w:pPr>
+        <w:rPr>
+          <w:b/>
+        </w:rPr>
+      </w:pPr>
+      <w:r>
+        <w:rPr>
+          <w:b/>
+        </w:rPr>
+        <w:t>DESCRIPTION</w:t>
+      </w:r>
+      <w:r>
+        <w:rPr>
+          <w:b/>
+        </w:rPr>
+        <w:t>:</w:t>
+      </w:r>
+    </w:p>
+    <w:p>
+      <w:pPr>
+        <w:rPr>
+          <w:b/>
+        </w:rPr>
+      </w:pPr>
+    </w:p>
     <w:p>
       <w:r>
         <w:t xml:space="preserve">We will have an </w:t>
@@ -112,23 +147,120 @@
       </w:r>
     </w:p>
     <w:p/>
-    <w:p>
-      <w:r>
+    <w:p/>
+    <w:p>
+      <w:pPr>
+        <w:rPr>
+          <w:b/>
+        </w:rPr>
+      </w:pPr>
+      <w:r>
+        <w:rPr>
+          <w:b/>
+        </w:rPr>
         <w:t>LAB PROJECTS:</w:t>
       </w:r>
     </w:p>
     <w:p/>
     <w:p>
-      <w:r>
-        <w:t>Lab 4 (</w:t>
-      </w:r>
-      <w:proofErr w:type="spellStart"/>
-      <w:r>
+      <w:pPr>
+        <w:rPr>
+          <w:i/>
+          <w:u w:val="single"/>
+        </w:rPr>
+      </w:pPr>
+      <w:r>
+        <w:rPr>
+          <w:i/>
+          <w:u w:val="single"/>
+        </w:rPr>
+        <w:t xml:space="preserve">Lab 1: </w:t>
+      </w:r>
+      <w:proofErr w:type="spellStart"/>
+      <w:r>
+        <w:rPr>
+          <w:i/>
+          <w:u w:val="single"/>
+        </w:rPr>
+        <w:t>iOS</w:t>
+      </w:r>
+      <w:proofErr w:type="spellEnd"/>
+      <w:r>
+        <w:rPr>
+          <w:i/>
+          <w:u w:val="single"/>
+        </w:rPr>
+        <w:t xml:space="preserve"> UI Elements</w:t>
+      </w:r>
+    </w:p>
+    <w:p>
+      <w:r>
+        <w:t xml:space="preserve">We will use several different </w:t>
+      </w:r>
+      <w:proofErr w:type="spellStart"/>
+      <w:r>
+        <w:t>iOS</w:t>
+      </w:r>
+      <w:proofErr w:type="spellEnd"/>
+      <w:r>
+        <w:t xml:space="preserve"> UI elements learned in developing Lab 1.</w:t>
+      </w:r>
+    </w:p>
+    <w:p/>
+    <w:p>
+      <w:pPr>
+        <w:rPr>
+          <w:i/>
+          <w:u w:val="single"/>
+        </w:rPr>
+      </w:pPr>
+      <w:r>
+        <w:rPr>
+          <w:i/>
+          <w:u w:val="single"/>
+        </w:rPr>
+        <w:t>Lab 4</w:t>
+      </w:r>
+      <w:r>
+        <w:rPr>
+          <w:i/>
+          <w:u w:val="single"/>
+        </w:rPr>
+        <w:t xml:space="preserve">: </w:t>
+      </w:r>
+      <w:proofErr w:type="spellStart"/>
+      <w:r>
+        <w:rPr>
+          <w:i/>
+          <w:u w:val="single"/>
+        </w:rPr>
         <w:t>OpenCV</w:t>
       </w:r>
       <w:proofErr w:type="spellEnd"/>
       <w:r>
-        <w:t xml:space="preserve">/ video processing): we will use </w:t>
+        <w:rPr>
+          <w:i/>
+          <w:u w:val="single"/>
+        </w:rPr>
+        <w:t>/ video processin</w:t>
+      </w:r>
+      <w:r>
+        <w:rPr>
+          <w:i/>
+          <w:u w:val="single"/>
+        </w:rPr>
+        <w:t>g</w:t>
+      </w:r>
+    </w:p>
+    <w:p>
+      <w:r>
+        <w:t>W</w:t>
+      </w:r>
+      <w:r>
+        <w:t>e will use</w:t>
+      </w:r>
+      <w:r>
+        <w:t xml:space="preserve"> </w:t>
       </w:r>
       <w:proofErr w:type="spellStart"/>
       <w:r>
@@ -136,7 +268,10 @@
       </w:r>
       <w:proofErr w:type="spellEnd"/>
       <w:r>
-        <w:t xml:space="preserve"> to train a classifier in the images send by the </w:t>
+        <w:t xml:space="preserve"> to train a classifier using the images sent</w:t>
+      </w:r>
+      <w:r>
+        <w:t xml:space="preserve"> by the </w:t>
       </w:r>
       <w:proofErr w:type="spellStart"/>
       <w:r>
@@ -144,7 +279,19 @@
       </w:r>
       <w:proofErr w:type="spellEnd"/>
       <w:r>
-        <w:t xml:space="preserve"> app of the “target” person. Then we will process the vide feed from the </w:t>
+        <w:t xml:space="preserve"> app of the “target” person.</w:t>
+      </w:r>
+      <w:r>
+        <w:t xml:space="preserve">  We will then </w:t>
+      </w:r>
+      <w:r>
+        <w:t>process the vide</w:t>
+      </w:r>
+      <w:r>
+        <w:t>o</w:t>
+      </w:r>
+      <w:r>
+        <w:t xml:space="preserve"> feed from the </w:t>
       </w:r>
       <w:proofErr w:type="spellStart"/>
       <w:r>
@@ -157,14 +304,134 @@
     </w:p>
     <w:p/>
     <w:p>
-      <w:r>
-        <w:t>Lab 6: tornado POST request. This will handle the upload to the server of the pictures later on used to train the classifier.</w:t>
-      </w:r>
-    </w:p>
-    <w:p/>
-    <w:p>
-      <w:r>
-        <w:t xml:space="preserve">Lab 1: it used several different </w:t>
+      <w:pPr>
+        <w:rPr>
+          <w:i/>
+          <w:u w:val="single"/>
+        </w:rPr>
+      </w:pPr>
+      <w:r>
+        <w:rPr>
+          <w:i/>
+          <w:u w:val="single"/>
+        </w:rPr>
+        <w:t>Lab 6: Tornado POST request</w:t>
+      </w:r>
+    </w:p>
+    <w:p>
+      <w:r>
+        <w:t xml:space="preserve">The images used to train the classifier will be uploaded to the server using a tornado POST request. </w:t>
+      </w:r>
+    </w:p>
+    <w:p/>
+    <w:p/>
+    <w:p>
+      <w:pPr>
+        <w:rPr>
+          <w:b/>
+        </w:rPr>
+      </w:pPr>
+      <w:r>
+        <w:rPr>
+          <w:b/>
+        </w:rPr>
+        <w:t>DESIGN CONSTRAINTS:</w:t>
+      </w:r>
+    </w:p>
+    <w:p/>
+    <w:p>
+      <w:r>
+        <w:t xml:space="preserve">The tornado server and the </w:t>
+      </w:r>
+      <w:proofErr w:type="spellStart"/>
+      <w:r>
+        <w:t>OpenCV</w:t>
+      </w:r>
+      <w:proofErr w:type="spellEnd"/>
+      <w:r>
+        <w:t xml:space="preserve"> </w:t>
+      </w:r>
+      <w:r>
+        <w:t xml:space="preserve">video </w:t>
+      </w:r>
+      <w:r>
+        <w:t xml:space="preserve">processing will be </w:t>
+      </w:r>
+      <w:r>
+        <w:t>located</w:t>
+      </w:r>
+      <w:r>
+        <w:t xml:space="preserve"> on an NV</w:t>
+      </w:r>
+      <w:r>
+        <w:t>IDIA</w:t>
+      </w:r>
+      <w:r>
+        <w:t xml:space="preserve"> embedded system (</w:t>
+      </w:r>
+      <w:proofErr w:type="spellStart"/>
+      <w:r>
+        <w:t>J</w:t>
+      </w:r>
+      <w:r>
+        <w:t>etson</w:t>
+      </w:r>
+      <w:proofErr w:type="spellEnd"/>
+      <w:r>
+        <w:t xml:space="preserve"> </w:t>
+      </w:r>
+      <w:r>
+        <w:t>TK</w:t>
+      </w:r>
+      <w:r>
+        <w:t>1</w:t>
+      </w:r>
+      <w:r>
+        <w:t>), which</w:t>
+      </w:r>
+      <w:r>
+        <w:t xml:space="preserve"> will be place</w:t>
+      </w:r>
+      <w:r>
+        <w:t>d o</w:t>
+      </w:r>
+      <w:r>
+        <w:t xml:space="preserve">n the </w:t>
+      </w:r>
+      <w:proofErr w:type="spellStart"/>
+      <w:r>
+        <w:t>quadcopter</w:t>
+      </w:r>
+      <w:proofErr w:type="spellEnd"/>
+      <w:r>
+        <w:t>.</w:t>
+      </w:r>
+    </w:p>
+    <w:p/>
+    <w:p>
+      <w:r>
+        <w:t>The</w:t>
+      </w:r>
+      <w:r>
+        <w:t xml:space="preserve"> phone will connect to the NVIDIA</w:t>
+      </w:r>
+      <w:r>
+        <w:t xml:space="preserve"> </w:t>
+      </w:r>
+      <w:r>
+        <w:t xml:space="preserve">wireless </w:t>
+      </w:r>
+      <w:r>
+        <w:t xml:space="preserve">network. </w:t>
+      </w:r>
+      <w:r>
+        <w:t xml:space="preserve"> </w:t>
+      </w:r>
+    </w:p>
+    <w:p/>
+    <w:p>
+      <w:r>
+        <w:t xml:space="preserve">The </w:t>
       </w:r>
       <w:proofErr w:type="spellStart"/>
       <w:r>
@@ -172,19 +439,71 @@
       </w:r>
       <w:proofErr w:type="spellEnd"/>
       <w:r>
-        <w:t xml:space="preserve"> UI elements. </w:t>
-      </w:r>
-    </w:p>
-    <w:p/>
-    <w:p>
-      <w:r>
-        <w:t>DESIGN CONSTRAINTS:</w:t>
-      </w:r>
-    </w:p>
-    <w:p/>
-    <w:p>
-      <w:r>
-        <w:t xml:space="preserve">The tornado server and the </w:t>
+        <w:t xml:space="preserve"> application will allow the user to control the </w:t>
+      </w:r>
+      <w:proofErr w:type="spellStart"/>
+      <w:r>
+        <w:t>quadcopter</w:t>
+      </w:r>
+      <w:proofErr w:type="spellEnd"/>
+      <w:r>
+        <w:t>.</w:t>
+      </w:r>
+    </w:p>
+    <w:p/>
+    <w:p>
+      <w:r>
+        <w:t xml:space="preserve">The </w:t>
+      </w:r>
+      <w:proofErr w:type="spellStart"/>
+      <w:r>
+        <w:t>iOS</w:t>
+      </w:r>
+      <w:proofErr w:type="spellEnd"/>
+      <w:r>
+        <w:t xml:space="preserve"> application will extract 200 pictures out of the video the user takes of the target pers</w:t>
+      </w:r>
+      <w:r>
+        <w:t>on. These images will be sent</w:t>
+      </w:r>
+      <w:r>
+        <w:t xml:space="preserve"> to the Tornado server thorough POST requests.</w:t>
+      </w:r>
+    </w:p>
+    <w:p/>
+    <w:p>
+      <w:r>
+        <w:t>When all the POST request</w:t>
+      </w:r>
+      <w:r>
+        <w:t>s</w:t>
+      </w:r>
+      <w:r>
+        <w:t xml:space="preserve"> have been served</w:t>
+      </w:r>
+      <w:r>
+        <w:t>,</w:t>
+      </w:r>
+      <w:r>
+        <w:t xml:space="preserve"> the Tornado server will create a </w:t>
+      </w:r>
+      <w:r>
+        <w:t>.</w:t>
+      </w:r>
+      <w:r>
+        <w:t xml:space="preserve">txt file with the paths to all the pictures. Then </w:t>
+      </w:r>
+      <w:r>
+        <w:t>the Tornado server</w:t>
+      </w:r>
+      <w:r>
+        <w:t xml:space="preserve"> will</w:t>
+      </w:r>
+      <w:r>
+        <w:t xml:space="preserve"> send the path to this file, th</w:t>
+      </w:r>
+      <w:r>
+        <w:t xml:space="preserve">rough a socket connection, to the </w:t>
       </w:r>
       <w:proofErr w:type="spellStart"/>
       <w:r>
@@ -192,21 +511,28 @@
       </w:r>
       <w:proofErr w:type="spellEnd"/>
       <w:r>
-        <w:t xml:space="preserve"> processing will be done on an NVidia embedded system (</w:t>
-      </w:r>
-      <w:proofErr w:type="spellStart"/>
-      <w:r>
-        <w:t>jetson</w:t>
-      </w:r>
-      <w:proofErr w:type="spellEnd"/>
-      <w:r>
-        <w:t xml:space="preserve"> tk1</w:t>
-      </w:r>
-      <w:r>
-        <w:t>), which</w:t>
-      </w:r>
-      <w:r>
-        <w:t xml:space="preserve"> will be placed in the </w:t>
+        <w:t xml:space="preserve"> application.</w:t>
+      </w:r>
+    </w:p>
+    <w:p>
+      <w:r>
+        <w:t xml:space="preserve"> </w:t>
+      </w:r>
+    </w:p>
+    <w:p>
+      <w:r>
+        <w:t xml:space="preserve">The </w:t>
+      </w:r>
+      <w:proofErr w:type="spellStart"/>
+      <w:r>
+        <w:t>OpenCV</w:t>
+      </w:r>
+      <w:proofErr w:type="spellEnd"/>
+      <w:r>
+        <w:t xml:space="preserve"> program will do the training and then </w:t>
+      </w:r>
+      <w:r>
+        <w:t xml:space="preserve">use the model to identify the “target” person in the video feed and control the </w:t>
       </w:r>
       <w:proofErr w:type="spellStart"/>
       <w:r>
@@ -214,115 +540,34 @@
       </w:r>
       <w:proofErr w:type="spellEnd"/>
       <w:r>
+        <w:t xml:space="preserve"> </w:t>
+      </w:r>
+      <w:r>
+        <w:t xml:space="preserve">such that the </w:t>
+      </w:r>
+      <w:proofErr w:type="spellStart"/>
+      <w:r>
+        <w:t>quadcopter</w:t>
+      </w:r>
+      <w:proofErr w:type="spellEnd"/>
+      <w:r>
+        <w:t xml:space="preserve"> maintains view of the “target</w:t>
+      </w:r>
+      <w:r>
         <w:t>.</w:t>
       </w:r>
-    </w:p>
-    <w:p/>
-    <w:p>
-      <w:r>
-        <w:t xml:space="preserve">The phone will connect to the </w:t>
-      </w:r>
-      <w:proofErr w:type="spellStart"/>
-      <w:r>
-        <w:t>NVidea</w:t>
-      </w:r>
-      <w:proofErr w:type="spellEnd"/>
-      <w:r>
-        <w:t xml:space="preserve"> network. </w:t>
-      </w:r>
-      <w:r>
-        <w:t xml:space="preserve"> </w:t>
-      </w:r>
-    </w:p>
-    <w:p/>
-    <w:p>
-      <w:r>
-        <w:t xml:space="preserve">The </w:t>
-      </w:r>
-      <w:proofErr w:type="spellStart"/>
-      <w:r>
-        <w:t>iOS</w:t>
-      </w:r>
-      <w:proofErr w:type="spellEnd"/>
-      <w:r>
-        <w:t xml:space="preserve"> application will allow the user to control the </w:t>
-      </w:r>
-      <w:proofErr w:type="spellStart"/>
-      <w:r>
-        <w:t>quadcopter</w:t>
-      </w:r>
-      <w:proofErr w:type="spellEnd"/>
-      <w:r>
-        <w:t>.</w:t>
-      </w:r>
-    </w:p>
-    <w:p/>
-    <w:p>
-      <w:r>
-        <w:t xml:space="preserve">The </w:t>
-      </w:r>
-      <w:proofErr w:type="spellStart"/>
-      <w:r>
-        <w:t>iOS</w:t>
-      </w:r>
-      <w:proofErr w:type="spellEnd"/>
-      <w:r>
-        <w:t xml:space="preserve"> application will extract 200 pictures out of the video the user takes of the target person. These images will be sending to the Tornado server thorough POST requests.</w:t>
-      </w:r>
-    </w:p>
-    <w:p/>
-    <w:p>
-      <w:r>
-        <w:t xml:space="preserve">When </w:t>
-      </w:r>
-      <w:proofErr w:type="gramStart"/>
-      <w:r>
-        <w:t>all the</w:t>
-      </w:r>
-      <w:proofErr w:type="gramEnd"/>
-      <w:r>
-        <w:t xml:space="preserve"> POST request have been served the Tornado server will create a txt file with the paths to all the pictures. Then it will send the path to this file, thorough a socket connection, to the </w:t>
-      </w:r>
-      <w:proofErr w:type="spellStart"/>
-      <w:r>
-        <w:t>OpenCV</w:t>
-      </w:r>
-      <w:proofErr w:type="spellEnd"/>
-      <w:r>
-        <w:t xml:space="preserve"> application.</w:t>
-      </w:r>
-    </w:p>
-    <w:p>
-      <w:r>
-        <w:t xml:space="preserve"> </w:t>
-      </w:r>
-    </w:p>
-    <w:p>
-      <w:r>
-        <w:t xml:space="preserve">The </w:t>
-      </w:r>
-      <w:proofErr w:type="spellStart"/>
-      <w:r>
-        <w:t>OpenCv</w:t>
-      </w:r>
-      <w:proofErr w:type="spellEnd"/>
-      <w:r>
-        <w:t xml:space="preserve"> program will do the training and then it will be able to control the </w:t>
-      </w:r>
-      <w:proofErr w:type="spellStart"/>
-      <w:r>
-        <w:t>quadcopter</w:t>
-      </w:r>
-      <w:proofErr w:type="spellEnd"/>
-      <w:r>
-        <w:t xml:space="preserve"> based on the vide feed.</w:t>
-      </w:r>
+      <w:r>
+        <w:t>”</w:t>
+      </w:r>
+    </w:p>
+    <w:p/>
+    <w:p>
       <w:bookmarkStart w:id="0" w:name="_GoBack"/>
       <w:bookmarkEnd w:id="0"/>
     </w:p>
     <w:sectPr>
       <w:pgSz w:w="12240" w:h="15840"/>
-      <w:pgMar w:top="1440" w:right="1800" w:bottom="1440" w:left="1800" w:header="720" w:footer="720" w:gutter="0"/>
+      <w:pgMar w:top="720" w:right="720" w:bottom="720" w:left="720" w:header="720" w:footer="720" w:gutter="0"/>
       <w:cols w:space="720"/>
       <w:docGrid w:linePitch="360"/>
     </w:sectPr>

</xml_diff>